<commit_message>
fix bug in question 1.2
</commit_message>
<xml_diff>
--- a/report/report.docx
+++ b/report/report.docx
@@ -124,6 +124,7 @@
           <w:lang w:val="en-US" w:eastAsia="zh-CN"/>
         </w:rPr>
       </w:pPr>
+      <w:bookmarkStart w:id="0" w:name="OLE_LINK8"/>
       <w:r>
         <w:rPr>
           <w:rFonts w:hint="eastAsia"/>
@@ -136,6 +137,7 @@
         <w:t>Question1</w:t>
       </w:r>
     </w:p>
+    <w:bookmarkEnd w:id="0"/>
     <w:p>
       <w:pPr>
         <w:rPr>
@@ -176,7 +178,7 @@
         </w:rPr>
         <w:t xml:space="preserve">Assume </w:t>
       </w:r>
-      <w:bookmarkStart w:id="0" w:name="OLE_LINK1"/>
+      <w:bookmarkStart w:id="1" w:name="OLE_LINK1"/>
       <w:r>
         <w:rPr>
           <w:rFonts w:hint="eastAsia"/>
@@ -198,7 +200,7 @@
           </o:OLEObject>
         </w:object>
       </w:r>
-      <w:bookmarkEnd w:id="0"/>
+      <w:bookmarkEnd w:id="1"/>
       <w:r>
         <w:rPr>
           <w:rFonts w:hint="eastAsia"/>
@@ -263,63 +265,59 @@
     </w:p>
     <w:p>
       <w:pPr>
-        <w:rPr>
-          <w:rFonts w:hint="eastAsia"/>
-          <w:lang w:val="en-US" w:eastAsia="zh-CN"/>
-        </w:rPr>
-      </w:pPr>
-    </w:p>
-    <w:p>
-      <w:pPr>
-        <w:rPr>
-          <w:rFonts w:hint="eastAsia"/>
-          <w:lang w:val="en-US" w:eastAsia="zh-CN"/>
-        </w:rPr>
-      </w:pPr>
-    </w:p>
-    <w:p>
-      <w:pPr>
-        <w:rPr>
-          <w:rFonts w:hint="eastAsia"/>
-          <w:lang w:val="en-US" w:eastAsia="zh-CN"/>
-        </w:rPr>
-      </w:pPr>
-    </w:p>
-    <w:p>
-      <w:pPr>
-        <w:rPr>
-          <w:rFonts w:hint="eastAsia"/>
-          <w:lang w:val="en-US" w:eastAsia="zh-CN"/>
-        </w:rPr>
-      </w:pPr>
-      <w:r>
-        <w:rPr>
-          <w:rFonts w:hint="eastAsia"/>
-          <w:b/>
-          <w:bCs/>
-          <w:lang w:val="en-US" w:eastAsia="zh-CN"/>
-        </w:rPr>
-        <w:t>Initial Value</w:t>
-      </w:r>
-    </w:p>
-    <w:p>
-      <w:pPr>
         <w:ind w:firstLine="420" w:firstLineChars="0"/>
         <w:rPr>
           <w:rFonts w:hint="eastAsia"/>
           <w:lang w:val="en-US" w:eastAsia="zh-CN"/>
         </w:rPr>
       </w:pPr>
-      <w:bookmarkStart w:id="1" w:name="OLE_LINK2"/>
-      <w:r>
-        <w:rPr>
-          <w:rFonts w:hint="eastAsia"/>
-          <w:position w:val="-108"/>
+      <w:bookmarkStart w:id="2" w:name="OLE_LINK11"/>
+      <w:r>
+        <w:rPr>
+          <w:rFonts w:hint="eastAsia"/>
+          <w:lang w:val="en-US" w:eastAsia="zh-CN"/>
+        </w:rPr>
+        <w:t>d  range from 0 to 0.5m,  divided in to 200 units</w:t>
+      </w:r>
+      <w:bookmarkEnd w:id="2"/>
+    </w:p>
+    <w:p>
+      <w:pPr>
+        <w:rPr>
+          <w:rFonts w:hint="eastAsia"/>
+          <w:lang w:val="en-US" w:eastAsia="zh-CN"/>
+        </w:rPr>
+      </w:pPr>
+      <w:r>
+        <w:rPr>
+          <w:rFonts w:hint="eastAsia"/>
+          <w:lang w:val="en-US" w:eastAsia="zh-CN"/>
+        </w:rPr>
+        <w:t xml:space="preserve">    Theta range from 0 to 360 degree, divided into 180 units</w:t>
+      </w:r>
+    </w:p>
+    <w:p>
+      <w:pPr>
+        <w:rPr>
+          <w:rFonts w:hint="eastAsia"/>
+          <w:lang w:val="en-US" w:eastAsia="zh-CN"/>
+        </w:rPr>
+      </w:pPr>
+      <w:r>
+        <w:rPr>
+          <w:rFonts w:hint="eastAsia"/>
+          <w:lang w:val="en-US" w:eastAsia="zh-CN"/>
+        </w:rPr>
+        <w:t xml:space="preserve">    The State space have </w:t>
+      </w:r>
+      <w:r>
+        <w:rPr>
+          <w:rFonts w:hint="eastAsia"/>
+          <w:position w:val="-6"/>
           <w:lang w:val="en-US" w:eastAsia="zh-CN"/>
         </w:rPr>
         <w:object>
-          <v:shape id="_x0000_i1029" o:spt="75" alt="" type="#_x0000_t75" style="height:114pt;width:226pt;" o:ole="t" filled="f" o:preferrelative="t" stroked="f" coordsize="21600,21600">
-            <v:path/>
+          <v:shape id="_x0000_i1054" o:spt="75" type="#_x0000_t75" style="height:13.95pt;width:48pt;" o:ole="t" filled="f" o:preferrelative="t" stroked="f" coordsize="21600,21600">
             <v:fill on="f" focussize="0,0"/>
             <v:stroke on="f"/>
             <v:imagedata r:id="rId9" o:title=""/>
@@ -327,37 +325,18 @@
             <w10:wrap type="none"/>
             <w10:anchorlock/>
           </v:shape>
-          <o:OLEObject Type="Embed" ProgID="Equation.KSEE3" ShapeID="_x0000_i1029" DrawAspect="Content" ObjectID="_1468075727" r:id="rId8">
+          <o:OLEObject Type="Embed" ProgID="Equation.KSEE3" ShapeID="_x0000_i1054" DrawAspect="Content" ObjectID="_1468075727" r:id="rId8">
             <o:LockedField>false</o:LockedField>
           </o:OLEObject>
         </w:object>
       </w:r>
-      <w:bookmarkEnd w:id="1"/>
-    </w:p>
-    <w:p>
-      <w:pPr>
-        <w:rPr>
-          <w:rFonts w:hint="eastAsia"/>
-          <w:lang w:val="en-US" w:eastAsia="zh-CN"/>
-        </w:rPr>
-      </w:pPr>
-    </w:p>
-    <w:p>
-      <w:pPr>
-        <w:ind w:firstLine="420" w:firstLineChars="0"/>
-        <w:rPr>
-          <w:rFonts w:hint="eastAsia"/>
-          <w:lang w:val="en-US" w:eastAsia="zh-CN"/>
-        </w:rPr>
-      </w:pPr>
-    </w:p>
-    <w:p>
-      <w:pPr>
-        <w:rPr>
-          <w:rFonts w:hint="eastAsia"/>
-          <w:lang w:val="en-US" w:eastAsia="zh-CN"/>
-        </w:rPr>
-      </w:pPr>
+      <w:r>
+        <w:rPr>
+          <w:rFonts w:hint="eastAsia"/>
+          <w:lang w:val="en-US" w:eastAsia="zh-CN"/>
+        </w:rPr>
+        <w:t>grids</w:t>
+      </w:r>
     </w:p>
     <w:p>
       <w:pPr>
@@ -381,9 +360,8 @@
           <w:bCs/>
           <w:lang w:val="en-US" w:eastAsia="zh-CN"/>
         </w:rPr>
-        <w:t>Prediction step</w:t>
-      </w:r>
-      <w:bookmarkStart w:id="2" w:name="OLE_LINK6"/>
+        <w:t>Initial Value</w:t>
+      </w:r>
     </w:p>
     <w:p>
       <w:pPr>
@@ -393,14 +371,15 @@
           <w:lang w:val="en-US" w:eastAsia="zh-CN"/>
         </w:rPr>
       </w:pPr>
-      <w:r>
-        <w:rPr>
-          <w:rFonts w:hint="eastAsia"/>
-          <w:position w:val="-10"/>
+      <w:bookmarkStart w:id="3" w:name="OLE_LINK2"/>
+      <w:r>
+        <w:rPr>
+          <w:rFonts w:hint="eastAsia"/>
+          <w:position w:val="-108"/>
           <w:lang w:val="en-US" w:eastAsia="zh-CN"/>
         </w:rPr>
         <w:object>
-          <v:shape id="_x0000_i1031" o:spt="75" type="#_x0000_t75" style="height:16pt;width:38pt;" o:ole="t" filled="f" o:preferrelative="t" stroked="f" coordsize="21600,21600">
+          <v:shape id="_x0000_i1029" o:spt="75" alt="" type="#_x0000_t75" style="height:114pt;width:226pt;" o:ole="t" filled="f" o:preferrelative="t" stroked="f" coordsize="21600,21600">
             <v:path/>
             <v:fill on="f" focussize="0,0"/>
             <v:stroke on="f"/>
@@ -409,28 +388,80 @@
             <w10:wrap type="none"/>
             <w10:anchorlock/>
           </v:shape>
-          <o:OLEObject Type="Embed" ProgID="Equation.KSEE3" ShapeID="_x0000_i1031" DrawAspect="Content" ObjectID="_1468075728" r:id="rId10">
+          <o:OLEObject Type="Embed" ProgID="Equation.KSEE3" ShapeID="_x0000_i1029" DrawAspect="Content" ObjectID="_1468075728" r:id="rId10">
             <o:LockedField>false</o:LockedField>
           </o:OLEObject>
         </w:object>
       </w:r>
-    </w:p>
-    <w:p>
-      <w:pPr>
-        <w:ind w:left="420" w:leftChars="0" w:firstLine="420" w:firstLineChars="0"/>
-        <w:rPr>
-          <w:rFonts w:hint="eastAsia"/>
-          <w:lang w:val="en-US" w:eastAsia="zh-CN"/>
-        </w:rPr>
-      </w:pPr>
-      <w:r>
-        <w:rPr>
-          <w:rFonts w:hint="eastAsia"/>
-          <w:position w:val="-12"/>
+      <w:bookmarkEnd w:id="3"/>
+    </w:p>
+    <w:p>
+      <w:pPr>
+        <w:rPr>
+          <w:rFonts w:hint="eastAsia"/>
+          <w:lang w:val="en-US" w:eastAsia="zh-CN"/>
+        </w:rPr>
+      </w:pPr>
+    </w:p>
+    <w:p>
+      <w:pPr>
+        <w:ind w:firstLine="420" w:firstLineChars="0"/>
+        <w:rPr>
+          <w:rFonts w:hint="eastAsia"/>
+          <w:lang w:val="en-US" w:eastAsia="zh-CN"/>
+        </w:rPr>
+      </w:pPr>
+    </w:p>
+    <w:p>
+      <w:pPr>
+        <w:rPr>
+          <w:rFonts w:hint="eastAsia"/>
+          <w:lang w:val="en-US" w:eastAsia="zh-CN"/>
+        </w:rPr>
+      </w:pPr>
+    </w:p>
+    <w:p>
+      <w:pPr>
+        <w:rPr>
+          <w:rFonts w:hint="eastAsia"/>
+          <w:lang w:val="en-US" w:eastAsia="zh-CN"/>
+        </w:rPr>
+      </w:pPr>
+    </w:p>
+    <w:p>
+      <w:pPr>
+        <w:rPr>
+          <w:rFonts w:hint="eastAsia"/>
+          <w:lang w:val="en-US" w:eastAsia="zh-CN"/>
+        </w:rPr>
+      </w:pPr>
+      <w:r>
+        <w:rPr>
+          <w:rFonts w:hint="eastAsia"/>
+          <w:b/>
+          <w:bCs/>
+          <w:lang w:val="en-US" w:eastAsia="zh-CN"/>
+        </w:rPr>
+        <w:t>Prediction step</w:t>
+      </w:r>
+      <w:bookmarkStart w:id="4" w:name="OLE_LINK6"/>
+    </w:p>
+    <w:p>
+      <w:pPr>
+        <w:ind w:firstLine="420" w:firstLineChars="0"/>
+        <w:rPr>
+          <w:rFonts w:hint="eastAsia"/>
+          <w:lang w:val="en-US" w:eastAsia="zh-CN"/>
+        </w:rPr>
+      </w:pPr>
+      <w:r>
+        <w:rPr>
+          <w:rFonts w:hint="eastAsia"/>
+          <w:position w:val="-10"/>
           <w:lang w:val="en-US" w:eastAsia="zh-CN"/>
         </w:rPr>
         <w:object>
-          <v:shape id="_x0000_i1032" o:spt="75" type="#_x0000_t75" style="height:24.95pt;width:95pt;" o:ole="t" filled="f" o:preferrelative="t" stroked="f" coordsize="21600,21600">
+          <v:shape id="_x0000_i1031" o:spt="75" type="#_x0000_t75" style="height:16pt;width:38pt;" o:ole="t" filled="f" o:preferrelative="t" stroked="f" coordsize="21600,21600">
             <v:path/>
             <v:fill on="f" focussize="0,0"/>
             <v:stroke on="f"/>
@@ -439,29 +470,20 @@
             <w10:wrap type="none"/>
             <w10:anchorlock/>
           </v:shape>
-          <o:OLEObject Type="Embed" ProgID="Equation.KSEE3" ShapeID="_x0000_i1032" DrawAspect="Content" ObjectID="_1468075729" r:id="rId12">
+          <o:OLEObject Type="Embed" ProgID="Equation.KSEE3" ShapeID="_x0000_i1031" DrawAspect="Content" ObjectID="_1468075729" r:id="rId12">
             <o:LockedField>false</o:LockedField>
           </o:OLEObject>
         </w:object>
       </w:r>
-      <w:bookmarkEnd w:id="2"/>
-    </w:p>
-    <w:p>
-      <w:pPr>
-        <w:ind w:left="840" w:leftChars="0" w:firstLine="420" w:firstLineChars="0"/>
-        <w:rPr>
-          <w:rFonts w:hint="eastAsia"/>
-          <w:lang w:val="en-US" w:eastAsia="zh-CN"/>
-        </w:rPr>
-      </w:pPr>
-      <w:r>
-        <w:rPr>
-          <w:rFonts w:hint="eastAsia"/>
-          <w:lang w:val="en-US" w:eastAsia="zh-CN"/>
-        </w:rPr>
-        <w:t xml:space="preserve">,where </w:t>
-      </w:r>
-      <w:bookmarkStart w:id="3" w:name="OLE_LINK3"/>
+    </w:p>
+    <w:p>
+      <w:pPr>
+        <w:ind w:left="420" w:leftChars="0" w:firstLine="420" w:firstLineChars="0"/>
+        <w:rPr>
+          <w:rFonts w:hint="eastAsia"/>
+          <w:lang w:val="en-US" w:eastAsia="zh-CN"/>
+        </w:rPr>
+      </w:pPr>
       <w:r>
         <w:rPr>
           <w:rFonts w:hint="eastAsia"/>
@@ -469,7 +491,7 @@
           <w:lang w:val="en-US" w:eastAsia="zh-CN"/>
         </w:rPr>
         <w:object>
-          <v:shape id="_x0000_i1033" o:spt="75" type="#_x0000_t75" style="height:18pt;width:49.95pt;" o:ole="t" filled="f" o:preferrelative="t" stroked="f" coordsize="21600,21600">
+          <v:shape id="_x0000_i1032" o:spt="75" type="#_x0000_t75" style="height:24.95pt;width:95pt;" o:ole="t" filled="f" o:preferrelative="t" stroked="f" coordsize="21600,21600">
             <v:path/>
             <v:fill on="f" focussize="0,0"/>
             <v:stroke on="f"/>
@@ -478,20 +500,29 @@
             <w10:wrap type="none"/>
             <w10:anchorlock/>
           </v:shape>
-          <o:OLEObject Type="Embed" ProgID="Equation.KSEE3" ShapeID="_x0000_i1033" DrawAspect="Content" ObjectID="_1468075730" r:id="rId14">
+          <o:OLEObject Type="Embed" ProgID="Equation.KSEE3" ShapeID="_x0000_i1032" DrawAspect="Content" ObjectID="_1468075730" r:id="rId14">
             <o:LockedField>false</o:LockedField>
           </o:OLEObject>
         </w:object>
       </w:r>
-      <w:bookmarkEnd w:id="3"/>
-      <w:r>
-        <w:rPr>
-          <w:rFonts w:hint="eastAsia"/>
-          <w:lang w:val="en-US" w:eastAsia="zh-CN"/>
-        </w:rPr>
-        <w:t>and</w:t>
-      </w:r>
-      <w:bookmarkStart w:id="4" w:name="OLE_LINK4"/>
+      <w:bookmarkEnd w:id="4"/>
+    </w:p>
+    <w:p>
+      <w:pPr>
+        <w:ind w:left="840" w:leftChars="0" w:firstLine="420" w:firstLineChars="0"/>
+        <w:rPr>
+          <w:rFonts w:hint="eastAsia"/>
+          <w:lang w:val="en-US" w:eastAsia="zh-CN"/>
+        </w:rPr>
+      </w:pPr>
+      <w:r>
+        <w:rPr>
+          <w:rFonts w:hint="eastAsia"/>
+          <w:lang w:val="en-US" w:eastAsia="zh-CN"/>
+        </w:rPr>
+        <w:t xml:space="preserve">,where </w:t>
+      </w:r>
+      <w:bookmarkStart w:id="5" w:name="OLE_LINK3"/>
       <w:r>
         <w:rPr>
           <w:rFonts w:hint="eastAsia"/>
@@ -499,7 +530,7 @@
           <w:lang w:val="en-US" w:eastAsia="zh-CN"/>
         </w:rPr>
         <w:object>
-          <v:shape id="_x0000_i1034" o:spt="75" type="#_x0000_t75" style="height:18pt;width:37pt;" o:ole="t" filled="f" o:preferrelative="t" stroked="f" coordsize="21600,21600">
+          <v:shape id="_x0000_i1033" o:spt="75" type="#_x0000_t75" style="height:18pt;width:49.95pt;" o:ole="t" filled="f" o:preferrelative="t" stroked="f" coordsize="21600,21600">
             <v:path/>
             <v:fill on="f" focussize="0,0"/>
             <v:stroke on="f"/>
@@ -508,29 +539,20 @@
             <w10:wrap type="none"/>
             <w10:anchorlock/>
           </v:shape>
-          <o:OLEObject Type="Embed" ProgID="Equation.KSEE3" ShapeID="_x0000_i1034" DrawAspect="Content" ObjectID="_1468075731" r:id="rId16">
+          <o:OLEObject Type="Embed" ProgID="Equation.KSEE3" ShapeID="_x0000_i1033" DrawAspect="Content" ObjectID="_1468075731" r:id="rId16">
             <o:LockedField>false</o:LockedField>
           </o:OLEObject>
         </w:object>
       </w:r>
-      <w:bookmarkEnd w:id="4"/>
-      <w:r>
-        <w:rPr>
-          <w:rFonts w:hint="eastAsia"/>
-          <w:lang w:val="en-US" w:eastAsia="zh-CN"/>
-        </w:rPr>
-        <w:t>is 360*1 matrix</w:t>
-      </w:r>
-    </w:p>
-    <w:p>
-      <w:pPr>
-        <w:ind w:left="420" w:leftChars="0" w:firstLine="420" w:firstLineChars="0"/>
-        <w:rPr>
-          <w:rFonts w:hint="eastAsia"/>
-          <w:lang w:val="en-US" w:eastAsia="zh-CN"/>
-        </w:rPr>
-      </w:pPr>
-      <w:bookmarkStart w:id="5" w:name="OLE_LINK5"/>
+      <w:bookmarkEnd w:id="5"/>
+      <w:r>
+        <w:rPr>
+          <w:rFonts w:hint="eastAsia"/>
+          <w:lang w:val="en-US" w:eastAsia="zh-CN"/>
+        </w:rPr>
+        <w:t>and</w:t>
+      </w:r>
+      <w:bookmarkStart w:id="6" w:name="OLE_LINK4"/>
       <w:r>
         <w:rPr>
           <w:rFonts w:hint="eastAsia"/>
@@ -538,7 +560,7 @@
           <w:lang w:val="en-US" w:eastAsia="zh-CN"/>
         </w:rPr>
         <w:object>
-          <v:shape id="_x0000_i1035" o:spt="75" type="#_x0000_t75" style="height:24.95pt;width:49.95pt;" o:ole="t" filled="f" o:preferrelative="t" stroked="f" coordsize="21600,21600">
+          <v:shape id="_x0000_i1034" o:spt="75" type="#_x0000_t75" style="height:18pt;width:37pt;" o:ole="t" filled="f" o:preferrelative="t" stroked="f" coordsize="21600,21600">
             <v:path/>
             <v:fill on="f" focussize="0,0"/>
             <v:stroke on="f"/>
@@ -547,45 +569,37 @@
             <w10:wrap type="none"/>
             <w10:anchorlock/>
           </v:shape>
-          <o:OLEObject Type="Embed" ProgID="Equation.KSEE3" ShapeID="_x0000_i1035" DrawAspect="Content" ObjectID="_1468075732" r:id="rId18">
+          <o:OLEObject Type="Embed" ProgID="Equation.KSEE3" ShapeID="_x0000_i1034" DrawAspect="Content" ObjectID="_1468075732" r:id="rId18">
             <o:LockedField>false</o:LockedField>
           </o:OLEObject>
         </w:object>
       </w:r>
-      <w:bookmarkEnd w:id="5"/>
-      <w:r>
-        <w:rPr>
-          <w:rFonts w:hint="eastAsia"/>
-          <w:lang w:val="en-US" w:eastAsia="zh-CN"/>
-        </w:rPr>
-        <w:t>remain the same after curve</w:t>
-      </w:r>
-    </w:p>
-    <w:p>
-      <w:pPr>
-        <w:ind w:firstLine="420" w:firstLineChars="0"/>
-        <w:rPr>
-          <w:rFonts w:hint="eastAsia"/>
-          <w:lang w:val="en-US" w:eastAsia="zh-CN"/>
-        </w:rPr>
-      </w:pPr>
-    </w:p>
-    <w:p>
-      <w:pPr>
-        <w:ind w:firstLine="420" w:firstLineChars="0"/>
-        <w:rPr>
-          <w:rFonts w:hint="eastAsia"/>
-          <w:lang w:val="en-US" w:eastAsia="zh-CN"/>
-        </w:rPr>
-      </w:pPr>
-      <w:r>
-        <w:rPr>
-          <w:rFonts w:hint="eastAsia"/>
-          <w:position w:val="-10"/>
+      <w:bookmarkEnd w:id="6"/>
+      <w:r>
+        <w:rPr>
+          <w:rFonts w:hint="eastAsia"/>
+          <w:lang w:val="en-US" w:eastAsia="zh-CN"/>
+        </w:rPr>
+        <w:t>is 360*1 matrix</w:t>
+      </w:r>
+    </w:p>
+    <w:p>
+      <w:pPr>
+        <w:ind w:left="420" w:leftChars="0" w:firstLine="420" w:firstLineChars="0"/>
+        <w:rPr>
+          <w:rFonts w:hint="eastAsia"/>
+          <w:lang w:val="en-US" w:eastAsia="zh-CN"/>
+        </w:rPr>
+      </w:pPr>
+      <w:bookmarkStart w:id="7" w:name="OLE_LINK5"/>
+      <w:r>
+        <w:rPr>
+          <w:rFonts w:hint="eastAsia"/>
+          <w:position w:val="-12"/>
           <w:lang w:val="en-US" w:eastAsia="zh-CN"/>
         </w:rPr>
         <w:object>
-          <v:shape id="_x0000_i1036" o:spt="75" type="#_x0000_t75" style="height:16pt;width:39pt;" o:ole="t" filled="f" o:preferrelative="t" stroked="f" coordsize="21600,21600">
+          <v:shape id="_x0000_i1035" o:spt="75" type="#_x0000_t75" style="height:24.95pt;width:49.95pt;" o:ole="t" filled="f" o:preferrelative="t" stroked="f" coordsize="21600,21600">
             <v:path/>
             <v:fill on="f" focussize="0,0"/>
             <v:stroke on="f"/>
@@ -594,28 +608,45 @@
             <w10:wrap type="none"/>
             <w10:anchorlock/>
           </v:shape>
-          <o:OLEObject Type="Embed" ProgID="Equation.KSEE3" ShapeID="_x0000_i1036" DrawAspect="Content" ObjectID="_1468075733" r:id="rId20">
+          <o:OLEObject Type="Embed" ProgID="Equation.KSEE3" ShapeID="_x0000_i1035" DrawAspect="Content" ObjectID="_1468075733" r:id="rId20">
             <o:LockedField>false</o:LockedField>
           </o:OLEObject>
         </w:object>
       </w:r>
-    </w:p>
-    <w:p>
-      <w:pPr>
-        <w:ind w:left="420" w:leftChars="0" w:firstLine="420" w:firstLineChars="0"/>
-        <w:rPr>
-          <w:rFonts w:hint="eastAsia"/>
-          <w:lang w:val="en-US" w:eastAsia="zh-CN"/>
-        </w:rPr>
-      </w:pPr>
-      <w:r>
-        <w:rPr>
-          <w:rFonts w:hint="eastAsia"/>
-          <w:position w:val="-12"/>
+      <w:bookmarkEnd w:id="7"/>
+      <w:r>
+        <w:rPr>
+          <w:rFonts w:hint="eastAsia"/>
+          <w:lang w:val="en-US" w:eastAsia="zh-CN"/>
+        </w:rPr>
+        <w:t>remain the same after curve</w:t>
+      </w:r>
+    </w:p>
+    <w:p>
+      <w:pPr>
+        <w:ind w:firstLine="420" w:firstLineChars="0"/>
+        <w:rPr>
+          <w:rFonts w:hint="eastAsia"/>
+          <w:lang w:val="en-US" w:eastAsia="zh-CN"/>
+        </w:rPr>
+      </w:pPr>
+    </w:p>
+    <w:p>
+      <w:pPr>
+        <w:ind w:firstLine="420" w:firstLineChars="0"/>
+        <w:rPr>
+          <w:rFonts w:hint="eastAsia"/>
+          <w:lang w:val="en-US" w:eastAsia="zh-CN"/>
+        </w:rPr>
+      </w:pPr>
+      <w:r>
+        <w:rPr>
+          <w:rFonts w:hint="eastAsia"/>
+          <w:position w:val="-10"/>
           <w:lang w:val="en-US" w:eastAsia="zh-CN"/>
         </w:rPr>
         <w:object>
-          <v:shape id="_x0000_i1037" o:spt="75" type="#_x0000_t75" style="height:24.95pt;width:96pt;" o:ole="t" filled="f" o:preferrelative="t" stroked="f" coordsize="21600,21600">
+          <v:shape id="_x0000_i1036" o:spt="75" type="#_x0000_t75" style="height:16pt;width:39pt;" o:ole="t" filled="f" o:preferrelative="t" stroked="f" coordsize="21600,21600">
             <v:path/>
             <v:fill on="f" focussize="0,0"/>
             <v:stroke on="f"/>
@@ -624,7 +655,7 @@
             <w10:wrap type="none"/>
             <w10:anchorlock/>
           </v:shape>
-          <o:OLEObject Type="Embed" ProgID="Equation.KSEE3" ShapeID="_x0000_i1037" DrawAspect="Content" ObjectID="_1468075734" r:id="rId22">
+          <o:OLEObject Type="Embed" ProgID="Equation.KSEE3" ShapeID="_x0000_i1036" DrawAspect="Content" ObjectID="_1468075734" r:id="rId22">
             <o:LockedField>false</o:LockedField>
           </o:OLEObject>
         </w:object>
@@ -632,41 +663,7 @@
     </w:p>
     <w:p>
       <w:pPr>
-        <w:ind w:firstLine="420" w:firstLineChars="0"/>
-        <w:rPr>
-          <w:rFonts w:hint="eastAsia"/>
-          <w:lang w:val="en-US" w:eastAsia="zh-CN"/>
-        </w:rPr>
-      </w:pPr>
-    </w:p>
-    <w:p>
-      <w:pPr>
-        <w:rPr>
-          <w:rFonts w:hint="eastAsia"/>
-          <w:lang w:val="en-US" w:eastAsia="zh-CN"/>
-        </w:rPr>
-      </w:pPr>
-    </w:p>
-    <w:p>
-      <w:pPr>
-        <w:rPr>
-          <w:rFonts w:hint="eastAsia"/>
-          <w:lang w:val="en-US" w:eastAsia="zh-CN"/>
-        </w:rPr>
-      </w:pPr>
-      <w:r>
-        <w:rPr>
-          <w:rFonts w:hint="eastAsia"/>
-          <w:b/>
-          <w:bCs/>
-          <w:lang w:val="en-US" w:eastAsia="zh-CN"/>
-        </w:rPr>
-        <w:t>Update Step</w:t>
-      </w:r>
-    </w:p>
-    <w:p>
-      <w:pPr>
-        <w:ind w:firstLine="420" w:firstLineChars="0"/>
+        <w:ind w:left="420" w:leftChars="0" w:firstLine="420" w:firstLineChars="0"/>
         <w:rPr>
           <w:rFonts w:hint="eastAsia"/>
           <w:lang w:val="en-US" w:eastAsia="zh-CN"/>
@@ -679,7 +676,7 @@
           <w:lang w:val="en-US" w:eastAsia="zh-CN"/>
         </w:rPr>
         <w:object>
-          <v:shape id="_x0000_i1038" o:spt="75" alt="" type="#_x0000_t75" style="height:24.95pt;width:253pt;" o:ole="t" filled="f" o:preferrelative="t" stroked="f" coordsize="21600,21600">
+          <v:shape id="_x0000_i1037" o:spt="75" type="#_x0000_t75" style="height:24.95pt;width:96pt;" o:ole="t" filled="f" o:preferrelative="t" stroked="f" coordsize="21600,21600">
             <v:path/>
             <v:fill on="f" focussize="0,0"/>
             <v:stroke on="f"/>
@@ -688,7 +685,7 @@
             <w10:wrap type="none"/>
             <w10:anchorlock/>
           </v:shape>
-          <o:OLEObject Type="Embed" ProgID="Equation.KSEE3" ShapeID="_x0000_i1038" DrawAspect="Content" ObjectID="_1468075735" r:id="rId24">
+          <o:OLEObject Type="Embed" ProgID="Equation.KSEE3" ShapeID="_x0000_i1037" DrawAspect="Content" ObjectID="_1468075735" r:id="rId24">
             <o:LockedField>false</o:LockedField>
           </o:OLEObject>
         </w:object>
@@ -696,29 +693,54 @@
     </w:p>
     <w:p>
       <w:pPr>
-        <w:ind w:left="420" w:leftChars="0" w:firstLine="420" w:firstLineChars="0"/>
-        <w:rPr>
-          <w:rFonts w:hint="eastAsia"/>
-          <w:position w:val="-10"/>
-          <w:lang w:val="en-US" w:eastAsia="zh-CN"/>
-        </w:rPr>
-      </w:pPr>
-      <w:r>
-        <w:rPr>
-          <w:rFonts w:hint="eastAsia"/>
-          <w:lang w:val="en-US" w:eastAsia="zh-CN"/>
-        </w:rPr>
-        <w:t xml:space="preserve">,where </w:t>
-      </w:r>
-      <w:bookmarkStart w:id="6" w:name="OLE_LINK7"/>
-      <w:r>
-        <w:rPr>
-          <w:rFonts w:hint="eastAsia"/>
-          <w:position w:val="-30"/>
+        <w:ind w:firstLine="420" w:firstLineChars="0"/>
+        <w:rPr>
+          <w:rFonts w:hint="eastAsia"/>
+          <w:lang w:val="en-US" w:eastAsia="zh-CN"/>
+        </w:rPr>
+      </w:pPr>
+    </w:p>
+    <w:p>
+      <w:pPr>
+        <w:rPr>
+          <w:rFonts w:hint="eastAsia"/>
+          <w:lang w:val="en-US" w:eastAsia="zh-CN"/>
+        </w:rPr>
+      </w:pPr>
+    </w:p>
+    <w:p>
+      <w:pPr>
+        <w:rPr>
+          <w:rFonts w:hint="eastAsia"/>
+          <w:lang w:val="en-US" w:eastAsia="zh-CN"/>
+        </w:rPr>
+      </w:pPr>
+      <w:r>
+        <w:rPr>
+          <w:rFonts w:hint="eastAsia"/>
+          <w:b/>
+          <w:bCs/>
+          <w:lang w:val="en-US" w:eastAsia="zh-CN"/>
+        </w:rPr>
+        <w:t>Update Step</w:t>
+      </w:r>
+    </w:p>
+    <w:p>
+      <w:pPr>
+        <w:ind w:firstLine="420" w:firstLineChars="0"/>
+        <w:rPr>
+          <w:rFonts w:hint="eastAsia"/>
+          <w:lang w:val="en-US" w:eastAsia="zh-CN"/>
+        </w:rPr>
+      </w:pPr>
+      <w:r>
+        <w:rPr>
+          <w:rFonts w:hint="eastAsia"/>
+          <w:position w:val="-12"/>
           <w:lang w:val="en-US" w:eastAsia="zh-CN"/>
         </w:rPr>
         <w:object>
-          <v:shape id="_x0000_i1039" o:spt="75" alt="" type="#_x0000_t75" style="height:39pt;width:160pt;" o:ole="t" filled="f" o:preferrelative="t" stroked="f" coordsize="21600,21600">
+          <v:shape id="_x0000_i1038" o:spt="75" alt="" type="#_x0000_t75" style="height:24.95pt;width:253pt;" o:ole="t" filled="f" o:preferrelative="t" stroked="f" coordsize="21600,21600">
             <v:path/>
             <v:fill on="f" focussize="0,0"/>
             <v:stroke on="f"/>
@@ -727,12 +749,11 @@
             <w10:wrap type="none"/>
             <w10:anchorlock/>
           </v:shape>
-          <o:OLEObject Type="Embed" ProgID="Equation.KSEE3" ShapeID="_x0000_i1039" DrawAspect="Content" ObjectID="_1468075736" r:id="rId26">
+          <o:OLEObject Type="Embed" ProgID="Equation.KSEE3" ShapeID="_x0000_i1038" DrawAspect="Content" ObjectID="_1468075736" r:id="rId26">
             <o:LockedField>false</o:LockedField>
           </o:OLEObject>
         </w:object>
       </w:r>
-      <w:bookmarkEnd w:id="6"/>
     </w:p>
     <w:p>
       <w:pPr>
@@ -746,19 +767,19 @@
       <w:r>
         <w:rPr>
           <w:rFonts w:hint="eastAsia"/>
-          <w:position w:val="-12"/>
-          <w:lang w:val="en-US" w:eastAsia="zh-CN"/>
-        </w:rPr>
-        <w:t xml:space="preserve">,among which </w:t>
-      </w:r>
-      <w:r>
-        <w:rPr>
-          <w:rFonts w:hint="eastAsia"/>
-          <w:position w:val="-60"/>
+          <w:lang w:val="en-US" w:eastAsia="zh-CN"/>
+        </w:rPr>
+        <w:t xml:space="preserve">,where </w:t>
+      </w:r>
+      <w:bookmarkStart w:id="8" w:name="OLE_LINK7"/>
+      <w:r>
+        <w:rPr>
+          <w:rFonts w:hint="eastAsia"/>
+          <w:position w:val="-30"/>
           <w:lang w:val="en-US" w:eastAsia="zh-CN"/>
         </w:rPr>
         <w:object>
-          <v:shape id="_x0000_i1051" o:spt="75" alt="" type="#_x0000_t75" style="height:66pt;width:157pt;" o:ole="t" filled="f" o:preferrelative="t" stroked="f" coordsize="21600,21600">
+          <v:shape id="_x0000_i1039" o:spt="75" alt="" type="#_x0000_t75" style="height:39pt;width:160pt;" o:ole="t" filled="f" o:preferrelative="t" stroked="f" coordsize="21600,21600">
             <v:path/>
             <v:fill on="f" focussize="0,0"/>
             <v:stroke on="f"/>
@@ -767,7 +788,47 @@
             <w10:wrap type="none"/>
             <w10:anchorlock/>
           </v:shape>
-          <o:OLEObject Type="Embed" ProgID="Equation.KSEE3" ShapeID="_x0000_i1051" DrawAspect="Content" ObjectID="_1468075737" r:id="rId28">
+          <o:OLEObject Type="Embed" ProgID="Equation.KSEE3" ShapeID="_x0000_i1039" DrawAspect="Content" ObjectID="_1468075737" r:id="rId28">
+            <o:LockedField>false</o:LockedField>
+          </o:OLEObject>
+        </w:object>
+      </w:r>
+      <w:bookmarkEnd w:id="8"/>
+    </w:p>
+    <w:p>
+      <w:pPr>
+        <w:ind w:left="420" w:leftChars="0" w:firstLine="420" w:firstLineChars="0"/>
+        <w:rPr>
+          <w:rFonts w:hint="eastAsia"/>
+          <w:position w:val="-10"/>
+          <w:lang w:val="en-US" w:eastAsia="zh-CN"/>
+        </w:rPr>
+      </w:pPr>
+      <w:r>
+        <w:rPr>
+          <w:rFonts w:hint="eastAsia"/>
+          <w:position w:val="-12"/>
+          <w:lang w:val="en-US" w:eastAsia="zh-CN"/>
+        </w:rPr>
+        <w:t xml:space="preserve">,among which </w:t>
+      </w:r>
+      <w:r>
+        <w:rPr>
+          <w:rFonts w:hint="eastAsia"/>
+          <w:position w:val="-60"/>
+          <w:lang w:val="en-US" w:eastAsia="zh-CN"/>
+        </w:rPr>
+        <w:object>
+          <v:shape id="_x0000_i1051" o:spt="75" alt="" type="#_x0000_t75" style="height:66pt;width:157pt;" o:ole="t" filled="f" o:preferrelative="t" stroked="f" coordsize="21600,21600">
+            <v:path/>
+            <v:fill on="f" focussize="0,0"/>
+            <v:stroke on="f"/>
+            <v:imagedata r:id="rId31" o:title=""/>
+            <o:lock v:ext="edit" aspectratio="t"/>
+            <w10:wrap type="none"/>
+            <w10:anchorlock/>
+          </v:shape>
+          <o:OLEObject Type="Embed" ProgID="Equation.KSEE3" ShapeID="_x0000_i1051" DrawAspect="Content" ObjectID="_1468075738" r:id="rId30">
             <o:LockedField>false</o:LockedField>
           </o:OLEObject>
         </w:object>
@@ -860,7 +921,7 @@
                     </pic:cNvPicPr>
                   </pic:nvPicPr>
                   <pic:blipFill>
-                    <a:blip r:embed="rId30"/>
+                    <a:blip r:embed="rId32"/>
                     <a:stretch>
                       <a:fillRect/>
                     </a:stretch>
@@ -904,7 +965,7 @@
                     </pic:cNvPicPr>
                   </pic:nvPicPr>
                   <pic:blipFill>
-                    <a:blip r:embed="rId31"/>
+                    <a:blip r:embed="rId33"/>
                     <a:stretch>
                       <a:fillRect/>
                     </a:stretch>
@@ -969,14 +1030,14 @@
       </w:r>
     </w:p>
     <w:p>
-      <w:bookmarkStart w:id="7" w:name="OLE_LINK10"/>
+      <w:bookmarkStart w:id="9" w:name="OLE_LINK10"/>
       <w:r>
         <w:rPr>
           <w:rFonts w:hint="default"/>
         </w:rPr>
         <w:t>• Plot the estimate at those 6 time-steps</w:t>
       </w:r>
-      <w:bookmarkEnd w:id="7"/>
+      <w:bookmarkEnd w:id="9"/>
     </w:p>
     <w:p>
       <w:pPr>
@@ -1006,7 +1067,7 @@
                     </pic:cNvPicPr>
                   </pic:nvPicPr>
                   <pic:blipFill>
-                    <a:blip r:embed="rId32"/>
+                    <a:blip r:embed="rId34"/>
                     <a:stretch>
                       <a:fillRect/>
                     </a:stretch>
@@ -1049,7 +1110,7 @@
           <w:lang w:val="en-US" w:eastAsia="zh-CN"/>
         </w:rPr>
       </w:pPr>
-      <w:bookmarkStart w:id="8" w:name="OLE_LINK9"/>
+      <w:bookmarkStart w:id="10" w:name="OLE_LINK9"/>
       <w:r>
         <w:rPr>
           <w:rFonts w:hint="eastAsia"/>
@@ -1058,7 +1119,7 @@
         </w:rPr>
         <w:t>Fig1 3d plot of each optimized point at each step</w:t>
       </w:r>
-      <w:bookmarkEnd w:id="8"/>
+      <w:bookmarkEnd w:id="10"/>
     </w:p>
     <w:p>
       <w:pPr>
@@ -1160,7 +1221,7 @@
                     </pic:cNvPicPr>
                   </pic:nvPicPr>
                   <pic:blipFill>
-                    <a:blip r:embed="rId33"/>
+                    <a:blip r:embed="rId35"/>
                     <a:stretch>
                       <a:fillRect/>
                     </a:stretch>
@@ -1393,7 +1454,7 @@
           <w:position w:val="-10"/>
           <w:lang w:val="en-US" w:eastAsia="zh-CN"/>
         </w:rPr>
-        <w:t xml:space="preserve"> step above.(underlined)</w:t>
+        <w:t xml:space="preserve"> step above.</w:t>
       </w:r>
     </w:p>
     <w:p>
@@ -1411,6 +1472,42 @@
           <w:position w:val="-10"/>
           <w:lang w:val="en-US" w:eastAsia="zh-CN"/>
         </w:rPr>
+        <w:t xml:space="preserve">Underlined stuff demonstrate the state of optimized point at time=0 </w:t>
+      </w:r>
+    </w:p>
+    <w:p>
+      <w:pPr>
+        <w:ind w:firstLine="420" w:firstLineChars="0"/>
+        <w:rPr>
+          <w:rFonts w:hint="eastAsia"/>
+          <w:position w:val="-10"/>
+          <w:lang w:val="en-US" w:eastAsia="zh-CN"/>
+        </w:rPr>
+      </w:pPr>
+      <w:r>
+        <w:rPr>
+          <w:rFonts w:hint="eastAsia"/>
+          <w:position w:val="-10"/>
+          <w:lang w:val="en-US" w:eastAsia="zh-CN"/>
+        </w:rPr>
+        <w:t xml:space="preserve">After </w:t>
+      </w:r>
+    </w:p>
+    <w:p>
+      <w:pPr>
+        <w:ind w:firstLine="420" w:firstLineChars="0"/>
+        <w:rPr>
+          <w:rFonts w:hint="eastAsia"/>
+          <w:position w:val="-10"/>
+          <w:lang w:val="en-US" w:eastAsia="zh-CN"/>
+        </w:rPr>
+      </w:pPr>
+      <w:r>
+        <w:rPr>
+          <w:rFonts w:hint="eastAsia"/>
+          <w:position w:val="-10"/>
+          <w:lang w:val="en-US" w:eastAsia="zh-CN"/>
+        </w:rPr>
         <w:t>The most likely states is:</w:t>
       </w:r>
     </w:p>
@@ -1429,7 +1526,7 @@
           <w:position w:val="-10"/>
           <w:lang w:val="en-US" w:eastAsia="zh-CN"/>
         </w:rPr>
-        <w:t>d = 0.375m</w:t>
+        <w:t>d = 0.0776m</w:t>
       </w:r>
     </w:p>
     <w:p>
@@ -1447,8 +1544,20 @@
           <w:position w:val="-10"/>
           <w:lang w:val="en-US" w:eastAsia="zh-CN"/>
         </w:rPr>
-        <w:t>Theta = 102 degree</w:t>
-      </w:r>
+        <w:t>Theta = 216.60 degree</w:t>
+      </w:r>
+    </w:p>
+    <w:p>
+      <w:pPr>
+        <w:ind w:left="420" w:leftChars="0" w:firstLine="420" w:firstLineChars="0"/>
+        <w:rPr>
+          <w:rFonts w:hint="eastAsia"/>
+          <w:position w:val="-10"/>
+          <w:lang w:val="en-US" w:eastAsia="zh-CN"/>
+        </w:rPr>
+      </w:pPr>
+      <w:bookmarkStart w:id="11" w:name="_GoBack"/>
+      <w:bookmarkEnd w:id="11"/>
     </w:p>
     <w:p>
       <w:pPr>
@@ -1470,8 +1579,194 @@
         </w:rPr>
         <w:t>Question2</w:t>
       </w:r>
-      <w:bookmarkStart w:id="9" w:name="_GoBack"/>
-      <w:bookmarkEnd w:id="9"/>
+    </w:p>
+    <w:p>
+      <w:pPr>
+        <w:rPr>
+          <w:rFonts w:hint="eastAsia"/>
+          <w:position w:val="-10"/>
+          <w:lang w:val="en-US" w:eastAsia="zh-CN"/>
+        </w:rPr>
+      </w:pPr>
+    </w:p>
+    <w:p>
+      <w:pPr>
+        <w:rPr>
+          <w:rFonts w:hint="eastAsia"/>
+          <w:position w:val="-10"/>
+          <w:lang w:val="en-US" w:eastAsia="zh-CN"/>
+        </w:rPr>
+      </w:pPr>
+      <w:r>
+        <w:rPr>
+          <w:rFonts w:hint="eastAsia"/>
+          <w:position w:val="-10"/>
+          <w:lang w:val="en-US" w:eastAsia="zh-CN"/>
+        </w:rPr>
+        <w:t>Beam function change</w:t>
+      </w:r>
+    </w:p>
+    <w:p>
+      <w:pPr>
+        <w:rPr>
+          <w:rFonts w:hint="eastAsia"/>
+          <w:position w:val="-10"/>
+          <w:lang w:val="en-US" w:eastAsia="zh-CN"/>
+        </w:rPr>
+      </w:pPr>
+    </w:p>
+    <w:p>
+      <w:pPr>
+        <w:rPr>
+          <w:rFonts w:hint="eastAsia"/>
+          <w:position w:val="-10"/>
+          <w:lang w:val="en-US" w:eastAsia="zh-CN"/>
+        </w:rPr>
+      </w:pPr>
+    </w:p>
+    <w:p>
+      <w:pPr>
+        <w:rPr>
+          <w:rFonts w:hint="eastAsia"/>
+          <w:position w:val="-10"/>
+          <w:lang w:val="en-US" w:eastAsia="zh-CN"/>
+        </w:rPr>
+      </w:pPr>
+    </w:p>
+    <w:p>
+      <w:pPr>
+        <w:rPr>
+          <w:rFonts w:hint="eastAsia"/>
+          <w:position w:val="-10"/>
+          <w:lang w:val="en-US" w:eastAsia="zh-CN"/>
+        </w:rPr>
+      </w:pPr>
+    </w:p>
+    <w:p>
+      <w:pPr>
+        <w:rPr>
+          <w:rFonts w:hint="eastAsia"/>
+          <w:position w:val="-10"/>
+          <w:lang w:val="en-US" w:eastAsia="zh-CN"/>
+        </w:rPr>
+      </w:pPr>
+    </w:p>
+    <w:p>
+      <w:pPr>
+        <w:rPr>
+          <w:rFonts w:hint="eastAsia"/>
+          <w:position w:val="-10"/>
+          <w:lang w:val="en-US" w:eastAsia="zh-CN"/>
+        </w:rPr>
+      </w:pPr>
+    </w:p>
+    <w:p>
+      <w:pPr>
+        <w:rPr>
+          <w:rFonts w:hint="eastAsia"/>
+          <w:position w:val="-10"/>
+          <w:lang w:val="en-US" w:eastAsia="zh-CN"/>
+        </w:rPr>
+      </w:pPr>
+    </w:p>
+    <w:p>
+      <w:pPr>
+        <w:rPr>
+          <w:rFonts w:hint="eastAsia"/>
+          <w:position w:val="-10"/>
+          <w:lang w:val="en-US" w:eastAsia="zh-CN"/>
+        </w:rPr>
+      </w:pPr>
+    </w:p>
+    <w:p>
+      <w:pPr>
+        <w:rPr>
+          <w:rFonts w:hint="eastAsia"/>
+          <w:position w:val="-10"/>
+          <w:lang w:val="en-US" w:eastAsia="zh-CN"/>
+        </w:rPr>
+      </w:pPr>
+    </w:p>
+    <w:p>
+      <w:pPr>
+        <w:rPr>
+          <w:rFonts w:hint="eastAsia"/>
+          <w:position w:val="-10"/>
+          <w:lang w:val="en-US" w:eastAsia="zh-CN"/>
+        </w:rPr>
+      </w:pPr>
+    </w:p>
+    <w:p>
+      <w:pPr>
+        <w:rPr>
+          <w:rFonts w:hint="eastAsia"/>
+          <w:position w:val="-10"/>
+          <w:lang w:val="en-US" w:eastAsia="zh-CN"/>
+        </w:rPr>
+      </w:pPr>
+    </w:p>
+    <w:p>
+      <w:pPr>
+        <w:rPr>
+          <w:rFonts w:hint="eastAsia"/>
+          <w:position w:val="-10"/>
+          <w:lang w:val="en-US" w:eastAsia="zh-CN"/>
+        </w:rPr>
+      </w:pPr>
+    </w:p>
+    <w:p>
+      <w:pPr>
+        <w:rPr>
+          <w:rFonts w:hint="eastAsia"/>
+          <w:position w:val="-10"/>
+          <w:lang w:val="en-US" w:eastAsia="zh-CN"/>
+        </w:rPr>
+      </w:pPr>
+    </w:p>
+    <w:p>
+      <w:pPr>
+        <w:rPr>
+          <w:rFonts w:hint="eastAsia"/>
+          <w:position w:val="-10"/>
+          <w:lang w:val="en-US" w:eastAsia="zh-CN"/>
+        </w:rPr>
+      </w:pPr>
+    </w:p>
+    <w:p>
+      <w:pPr>
+        <w:rPr>
+          <w:rFonts w:hint="eastAsia"/>
+          <w:position w:val="-10"/>
+          <w:lang w:val="en-US" w:eastAsia="zh-CN"/>
+        </w:rPr>
+      </w:pPr>
+    </w:p>
+    <w:p>
+      <w:pPr>
+        <w:rPr>
+          <w:rFonts w:hint="eastAsia"/>
+          <w:position w:val="-10"/>
+          <w:lang w:val="en-US" w:eastAsia="zh-CN"/>
+        </w:rPr>
+      </w:pPr>
+    </w:p>
+    <w:p>
+      <w:pPr>
+        <w:rPr>
+          <w:rFonts w:hint="eastAsia"/>
+          <w:position w:val="-10"/>
+          <w:lang w:val="en-US" w:eastAsia="zh-CN"/>
+        </w:rPr>
+      </w:pPr>
+    </w:p>
+    <w:p>
+      <w:pPr>
+        <w:rPr>
+          <w:rFonts w:hint="eastAsia"/>
+          <w:position w:val="-10"/>
+          <w:lang w:val="en-US" w:eastAsia="zh-CN"/>
+        </w:rPr>
+      </w:pPr>
     </w:p>
     <w:p>
       <w:pPr>

</xml_diff>